<commit_message>
Update HuongdanGit: Them huong dan branch
</commit_message>
<xml_diff>
--- a/Congviec_Baocao/HuongdanGit.docx
+++ b/Congviec_Baocao/HuongdanGit.docx
@@ -154,23 +154,7 @@
           <w:sz w:val="28"/>
           <w:szCs w:val="28"/>
         </w:rPr>
-        <w:t>Chọn “</w:t>
-      </w:r>
-      <w:r>
-        <w:rPr>
-          <w:rFonts w:ascii="Times New Roman" w:hAnsi="Times New Roman" w:cs="Times New Roman"/>
-          <w:sz w:val="28"/>
-          <w:szCs w:val="28"/>
-        </w:rPr>
-        <w:t>+ New Repository</w:t>
-      </w:r>
-      <w:r>
-        <w:rPr>
-          <w:rFonts w:ascii="Times New Roman" w:hAnsi="Times New Roman" w:cs="Times New Roman"/>
-          <w:sz w:val="28"/>
-          <w:szCs w:val="28"/>
-        </w:rPr>
-        <w:t>”</w:t>
+        <w:t>Chọn “+ New Repository”</w:t>
       </w:r>
     </w:p>
     <w:p>
@@ -294,23 +278,7 @@
           <w:sz w:val="28"/>
           <w:szCs w:val="28"/>
         </w:rPr>
-        <w:t>Chọn “</w:t>
-      </w:r>
-      <w:r>
-        <w:rPr>
-          <w:rFonts w:ascii="Times New Roman" w:hAnsi="Times New Roman" w:cs="Times New Roman"/>
-          <w:sz w:val="28"/>
-          <w:szCs w:val="28"/>
-        </w:rPr>
-        <w:t>Create Repository</w:t>
-      </w:r>
-      <w:r>
-        <w:rPr>
-          <w:rFonts w:ascii="Times New Roman" w:hAnsi="Times New Roman" w:cs="Times New Roman"/>
-          <w:sz w:val="28"/>
-          <w:szCs w:val="28"/>
-        </w:rPr>
-        <w:t>”</w:t>
+        <w:t>Chọn “Create Repository”</w:t>
       </w:r>
     </w:p>
     <w:p>
@@ -1071,6 +1039,243 @@
           <w:szCs w:val="28"/>
         </w:rPr>
         <w:t>Cách sử dụng command tùy thuộc vào quá trình làm việc, chi tiết nói sau :D</w:t>
+      </w:r>
+    </w:p>
+    <w:p>
+      <w:pPr>
+        <w:rPr>
+          <w:rFonts w:ascii="Times New Roman" w:hAnsi="Times New Roman" w:cs="Times New Roman"/>
+          <w:sz w:val="28"/>
+          <w:szCs w:val="28"/>
+        </w:rPr>
+      </w:pPr>
+      <w:r>
+        <w:rPr>
+          <w:rFonts w:ascii="Times New Roman" w:hAnsi="Times New Roman" w:cs="Times New Roman"/>
+          <w:sz w:val="28"/>
+          <w:szCs w:val="28"/>
+        </w:rPr>
+        <w:t>- Khi làm việc trên git, nên sử dụng “git branch” để tạo ra branch khác, làm việc trên đó sẽ không ảnh hưởng đến branch “master”</w:t>
+      </w:r>
+    </w:p>
+    <w:p>
+      <w:pPr>
+        <w:rPr>
+          <w:rFonts w:ascii="Times New Roman" w:hAnsi="Times New Roman" w:cs="Times New Roman"/>
+          <w:sz w:val="28"/>
+          <w:szCs w:val="28"/>
+        </w:rPr>
+      </w:pPr>
+      <w:r>
+        <w:rPr>
+          <w:rFonts w:ascii="Times New Roman" w:hAnsi="Times New Roman" w:cs="Times New Roman"/>
+          <w:sz w:val="28"/>
+          <w:szCs w:val="28"/>
+        </w:rPr>
+        <w:t>Các lệnh như sau:</w:t>
+      </w:r>
+    </w:p>
+    <w:tbl>
+      <w:tblPr>
+        <w:tblStyle w:val="TableGrid"/>
+        <w:tblW w:w="0" w:type="auto"/>
+        <w:tblLook w:val="04A0" w:firstRow="1" w:lastRow="0" w:firstColumn="1" w:lastColumn="0" w:noHBand="0" w:noVBand="1"/>
+      </w:tblPr>
+      <w:tblGrid>
+        <w:gridCol w:w="9576"/>
+      </w:tblGrid>
+      <w:tr>
+        <w:tc>
+          <w:tcPr>
+            <w:tcW w:w="9576" w:type="dxa"/>
+          </w:tcPr>
+          <w:p>
+            <w:pPr>
+              <w:rPr>
+                <w:rFonts w:ascii="Times New Roman" w:hAnsi="Times New Roman" w:cs="Times New Roman"/>
+                <w:sz w:val="28"/>
+                <w:szCs w:val="28"/>
+              </w:rPr>
+            </w:pPr>
+            <w:r>
+              <w:rPr>
+                <w:rFonts w:ascii="Times New Roman" w:hAnsi="Times New Roman" w:cs="Times New Roman"/>
+                <w:sz w:val="28"/>
+                <w:szCs w:val="28"/>
+              </w:rPr>
+              <w:t>git branch -b 1st_task</w:t>
+            </w:r>
+          </w:p>
+        </w:tc>
+      </w:tr>
+    </w:tbl>
+    <w:p>
+      <w:pPr>
+        <w:rPr>
+          <w:rFonts w:ascii="Times New Roman" w:hAnsi="Times New Roman" w:cs="Times New Roman"/>
+          <w:sz w:val="28"/>
+          <w:szCs w:val="28"/>
+        </w:rPr>
+      </w:pPr>
+      <w:r>
+        <w:rPr>
+          <w:rFonts w:ascii="Times New Roman" w:hAnsi="Times New Roman" w:cs="Times New Roman"/>
+          <w:sz w:val="28"/>
+          <w:szCs w:val="28"/>
+        </w:rPr>
+        <w:t>“-b” sẽ giúp tự động chuyển sang branch mới luôn, branch mới ở đây tên là “1st_task”</w:t>
+      </w:r>
+    </w:p>
+    <w:p>
+      <w:pPr>
+        <w:rPr>
+          <w:rFonts w:ascii="Times New Roman" w:hAnsi="Times New Roman" w:cs="Times New Roman"/>
+          <w:sz w:val="28"/>
+          <w:szCs w:val="28"/>
+        </w:rPr>
+      </w:pPr>
+      <w:r>
+        <w:rPr>
+          <w:rFonts w:ascii="Times New Roman" w:hAnsi="Times New Roman" w:cs="Times New Roman"/>
+          <w:sz w:val="28"/>
+          <w:szCs w:val="28"/>
+        </w:rPr>
+        <w:t>Để kiểm tra xem đúng branch được chuyển qua chưa:</w:t>
+      </w:r>
+    </w:p>
+    <w:tbl>
+      <w:tblPr>
+        <w:tblStyle w:val="TableGrid"/>
+        <w:tblW w:w="0" w:type="auto"/>
+        <w:tblLook w:val="04A0" w:firstRow="1" w:lastRow="0" w:firstColumn="1" w:lastColumn="0" w:noHBand="0" w:noVBand="1"/>
+      </w:tblPr>
+      <w:tblGrid>
+        <w:gridCol w:w="9576"/>
+      </w:tblGrid>
+      <w:tr>
+        <w:tc>
+          <w:tcPr>
+            <w:tcW w:w="9576" w:type="dxa"/>
+          </w:tcPr>
+          <w:p>
+            <w:pPr>
+              <w:rPr>
+                <w:rFonts w:ascii="Times New Roman" w:hAnsi="Times New Roman" w:cs="Times New Roman"/>
+                <w:sz w:val="28"/>
+                <w:szCs w:val="28"/>
+              </w:rPr>
+            </w:pPr>
+            <w:r>
+              <w:rPr>
+                <w:rFonts w:ascii="Times New Roman" w:hAnsi="Times New Roman" w:cs="Times New Roman"/>
+                <w:sz w:val="28"/>
+                <w:szCs w:val="28"/>
+              </w:rPr>
+              <w:t>git branch</w:t>
+            </w:r>
+          </w:p>
+        </w:tc>
+      </w:tr>
+    </w:tbl>
+    <w:p>
+      <w:pPr>
+        <w:jc w:val="center"/>
+        <w:rPr>
+          <w:rFonts w:ascii="Times New Roman" w:hAnsi="Times New Roman" w:cs="Times New Roman"/>
+          <w:sz w:val="28"/>
+          <w:szCs w:val="28"/>
+        </w:rPr>
+      </w:pPr>
+      <w:r>
+        <w:rPr>
+          <w:rFonts w:ascii="Times New Roman" w:hAnsi="Times New Roman" w:cs="Times New Roman"/>
+          <w:noProof/>
+          <w:sz w:val="28"/>
+          <w:szCs w:val="28"/>
+        </w:rPr>
+        <w:drawing>
+          <wp:inline distT="0" distB="0" distL="0" distR="0" wp14:anchorId="27A0A834" wp14:editId="59618FF5">
+            <wp:extent cx="2303781" cy="1320800"/>
+            <wp:effectExtent l="0" t="0" r="1270" b="0"/>
+            <wp:docPr id="2" name="Picture 2"/>
+            <wp:cNvGraphicFramePr>
+              <a:graphicFrameLocks xmlns:a="http://schemas.openxmlformats.org/drawingml/2006/main" noChangeAspect="1"/>
+            </wp:cNvGraphicFramePr>
+            <a:graphic xmlns:a="http://schemas.openxmlformats.org/drawingml/2006/main">
+              <a:graphicData uri="http://schemas.openxmlformats.org/drawingml/2006/picture">
+                <pic:pic xmlns:pic="http://schemas.openxmlformats.org/drawingml/2006/picture">
+                  <pic:nvPicPr>
+                    <pic:cNvPr id="0" name="Picture 1"/>
+                    <pic:cNvPicPr>
+                      <a:picLocks noChangeAspect="1" noChangeArrowheads="1"/>
+                    </pic:cNvPicPr>
+                  </pic:nvPicPr>
+                  <pic:blipFill>
+                    <a:blip r:embed="rId13" cstate="print">
+                      <a:extLst>
+                        <a:ext uri="{28A0092B-C50C-407E-A947-70E740481C1C}">
+                          <a14:useLocalDpi xmlns:a14="http://schemas.microsoft.com/office/drawing/2010/main" val="0"/>
+                        </a:ext>
+                      </a:extLst>
+                    </a:blip>
+                    <a:srcRect/>
+                    <a:stretch>
+                      <a:fillRect/>
+                    </a:stretch>
+                  </pic:blipFill>
+                  <pic:spPr bwMode="auto">
+                    <a:xfrm>
+                      <a:off x="0" y="0"/>
+                      <a:ext cx="2313365" cy="1326294"/>
+                    </a:xfrm>
+                    <a:prstGeom prst="rect">
+                      <a:avLst/>
+                    </a:prstGeom>
+                    <a:noFill/>
+                    <a:ln>
+                      <a:noFill/>
+                    </a:ln>
+                  </pic:spPr>
+                </pic:pic>
+              </a:graphicData>
+            </a:graphic>
+          </wp:inline>
+        </w:drawing>
+      </w:r>
+    </w:p>
+    <w:p>
+      <w:pPr>
+        <w:rPr>
+          <w:rFonts w:ascii="Times New Roman" w:hAnsi="Times New Roman" w:cs="Times New Roman"/>
+          <w:sz w:val="28"/>
+          <w:szCs w:val="28"/>
+        </w:rPr>
+      </w:pPr>
+      <w:r>
+        <w:rPr>
+          <w:rFonts w:ascii="Times New Roman" w:hAnsi="Times New Roman" w:cs="Times New Roman"/>
+          <w:sz w:val="28"/>
+          <w:szCs w:val="28"/>
+        </w:rPr>
+        <w:lastRenderedPageBreak/>
+        <w:t>“branch” đang làm việc sẽ có đánh dấu</w:t>
+      </w:r>
+    </w:p>
+    <w:p>
+      <w:pPr>
+        <w:rPr>
+          <w:rFonts w:ascii="Times New Roman" w:hAnsi="Times New Roman" w:cs="Times New Roman"/>
+          <w:sz w:val="28"/>
+          <w:szCs w:val="28"/>
+        </w:rPr>
+      </w:pPr>
+      <w:r>
+        <w:rPr>
+          <w:rFonts w:ascii="Times New Roman" w:hAnsi="Times New Roman" w:cs="Times New Roman"/>
+          <w:sz w:val="28"/>
+          <w:szCs w:val="28"/>
+        </w:rPr>
+        <w:t>Sau khi làm xong việc thì người quản lý branch sẽ merge branch đó vào “master”</w:t>
       </w:r>
       <w:bookmarkStart w:id="0" w:name="_GoBack"/>
       <w:bookmarkEnd w:id="0"/>

</xml_diff>